<commit_message>
Update: Completed introduction section in the exam document
</commit_message>
<xml_diff>
--- a/Semana 5 - Examen/Plantilla_APA_Trabajo.docx
+++ b/Semana 5 - Examen/Plantilla_APA_Trabajo.docx
@@ -981,27 +981,13 @@
           <w:bCs/>
           <w:lang w:val="es-CO"/>
         </w:rPr>
-        <w:t xml:space="preserve"> </w:t>
-      </w:r>
-      <w:r>
-        <w:rPr>
-          <w:b/>
-          <w:bCs/>
-          <w:lang w:val="es-CO"/>
-        </w:rPr>
-        <w:t>1</w:t>
-      </w:r>
-      <w:r>
-        <w:rPr>
-          <w:lang w:val="es-CO"/>
-        </w:rPr>
-        <w:t xml:space="preserve">: </w:t>
-      </w:r>
-      <w:r>
-        <w:rPr>
-          <w:lang w:val="es-CO"/>
-        </w:rPr>
-        <w:t>Como gerente de una compañía de seguros, quiero permitir a los agentes crear pólizas de seguro personalizadas según el tipo de cliente (automóvil, hogar, vida), de manera que puedan gestionar las características específicas de cada póliza sin necesidad de cambiar el código de la aplicación.</w:t>
+        <w:t xml:space="preserve"> 1</w:t>
+      </w:r>
+      <w:r>
+        <w:rPr>
+          <w:lang w:val="es-CO"/>
+        </w:rPr>
+        <w:t>: Como gerente de una compañía de seguros, quiero permitir a los agentes crear pólizas de seguro personalizadas según el tipo de cliente (automóvil, hogar, vida), de manera que puedan gestionar las características específicas de cada póliza sin necesidad de cambiar el código de la aplicación.</w:t>
       </w:r>
     </w:p>
     <w:p>
@@ -1082,31 +1068,7 @@
           <w:iCs/>
           <w:lang w:val="es-CO"/>
         </w:rPr>
-        <w:t xml:space="preserve"> porque</w:t>
-      </w:r>
-      <w:r>
-        <w:rPr>
-          <w:i/>
-          <w:iCs/>
-          <w:lang w:val="es-CO"/>
-        </w:rPr>
-        <w:t xml:space="preserve"> puede proporcionar una interfaz la cual puede crear familias de objetos. L</w:t>
-      </w:r>
-      <w:r>
-        <w:rPr>
-          <w:i/>
-          <w:iCs/>
-          <w:lang w:val="es-CO"/>
-        </w:rPr>
-        <w:t>os agentes pueden generar pólizas de manera flexible sin modificar el código de la aplicación</w:t>
-      </w:r>
-      <w:r>
-        <w:rPr>
-          <w:i/>
-          <w:iCs/>
-          <w:lang w:val="es-CO"/>
-        </w:rPr>
-        <w:t>.</w:t>
+        <w:t xml:space="preserve"> porque puede proporcionar una interfaz la cual puede crear familias de objetos. Los agentes pueden generar pólizas de manera flexible sin modificar el código de la aplicación.</w:t>
       </w:r>
     </w:p>
     <w:p>
@@ -1173,23 +1135,7 @@
           <w:iCs/>
           <w:lang w:val="es-CO"/>
         </w:rPr>
-        <w:t xml:space="preserve">Si se quiere que los </w:t>
-      </w:r>
-      <w:r>
-        <w:rPr>
-          <w:i/>
-          <w:iCs/>
-          <w:lang w:val="es-CO"/>
-        </w:rPr>
-        <w:t>usuarios puedan elegir combinaciones.</w:t>
-      </w:r>
-      <w:r>
-        <w:rPr>
-          <w:i/>
-          <w:iCs/>
-          <w:lang w:val="es-CO"/>
-        </w:rPr>
-        <w:t xml:space="preserve"> Se debe utilizar el patrón </w:t>
+        <w:t xml:space="preserve">Si se quiere que los usuarios puedan elegir combinaciones. Se debe utilizar el patrón </w:t>
       </w:r>
       <w:proofErr w:type="spellStart"/>
       <w:r>
@@ -1209,71 +1155,7 @@
           <w:iCs/>
           <w:lang w:val="es-CO"/>
         </w:rPr>
-        <w:t xml:space="preserve">. Dado que necesitamos que los usuarios puedan personalizar su habitación eligiendo diferentes configuraciones y opciones adicionales. Entonces, </w:t>
-      </w:r>
-      <w:r>
-        <w:rPr>
-          <w:i/>
-          <w:iCs/>
-          <w:lang w:val="es-CO"/>
-        </w:rPr>
-        <w:t xml:space="preserve">sistema </w:t>
-      </w:r>
-      <w:r>
-        <w:rPr>
-          <w:i/>
-          <w:iCs/>
-          <w:lang w:val="es-CO"/>
-        </w:rPr>
-        <w:t>deberá ofrecer</w:t>
-      </w:r>
-      <w:r>
-        <w:rPr>
-          <w:i/>
-          <w:iCs/>
-          <w:lang w:val="es-CO"/>
-        </w:rPr>
-        <w:t xml:space="preserve"> flexibilidad y modularidad, </w:t>
-      </w:r>
-      <w:r>
-        <w:rPr>
-          <w:i/>
-          <w:iCs/>
-          <w:lang w:val="es-CO"/>
-        </w:rPr>
-        <w:t xml:space="preserve">y así </w:t>
-      </w:r>
-      <w:r>
-        <w:rPr>
-          <w:i/>
-          <w:iCs/>
-          <w:lang w:val="es-CO"/>
-        </w:rPr>
-        <w:t>mejora</w:t>
-      </w:r>
-      <w:r>
-        <w:rPr>
-          <w:i/>
-          <w:iCs/>
-          <w:lang w:val="es-CO"/>
-        </w:rPr>
-        <w:t>r</w:t>
-      </w:r>
-      <w:r>
-        <w:rPr>
-          <w:i/>
-          <w:iCs/>
-          <w:lang w:val="es-CO"/>
-        </w:rPr>
-        <w:t xml:space="preserve"> la experiencia del </w:t>
-      </w:r>
-      <w:r>
-        <w:rPr>
-          <w:i/>
-          <w:iCs/>
-          <w:lang w:val="es-CO"/>
-        </w:rPr>
-        <w:t>usuario.</w:t>
+        <w:t>. Dado que necesitamos que los usuarios puedan personalizar su habitación eligiendo diferentes configuraciones y opciones adicionales. Entonces, sistema deberá ofrecer flexibilidad y modularidad, y así mejorar la experiencia del usuario.</w:t>
       </w:r>
     </w:p>
     <w:p>
@@ -1425,6 +1307,7 @@
         <w:rPr>
           <w:b/>
           <w:bCs/>
+          <w:noProof/>
           <w:lang w:val="es-CO"/>
         </w:rPr>
         <w:drawing>
@@ -1541,6 +1424,12 @@
         </w:rPr>
         <w:t xml:space="preserve">Repositorio: </w:t>
       </w:r>
+      <w:r>
+        <w:rPr>
+          <w:lang w:val="es-CO"/>
+        </w:rPr>
+        <w:t>https://github.com/Jarvicf/ucc.patrones.dise-o.objetos/tree/e02d000ea7ed41f80d1ea159818d0a9c6ceed045/Semana%205%20-%20Examen/Examen/Sector%20Financiero</w:t>
+      </w:r>
     </w:p>
     <w:p>
       <w:pPr>
@@ -1688,6 +1577,7 @@
         <w:rPr>
           <w:b/>
           <w:bCs/>
+          <w:noProof/>
           <w:lang w:val="es-CO"/>
         </w:rPr>
         <w:drawing>
@@ -1794,6 +1684,9 @@
     </w:p>
     <w:p>
       <w:pPr>
+        <w:tabs>
+          <w:tab w:val="left" w:pos="2430"/>
+        </w:tabs>
         <w:rPr>
           <w:lang w:val="es-CO"/>
         </w:rPr>
@@ -1803,14 +1696,29 @@
           <w:lang w:val="es-CO"/>
         </w:rPr>
         <w:t>Repositorio.</w:t>
+      </w:r>
+      <w:r>
+        <w:rPr>
+          <w:lang w:val="es-CO"/>
+        </w:rPr>
+        <w:t xml:space="preserve">: </w:t>
       </w:r>
     </w:p>
     <w:p>
       <w:pPr>
-        <w:rPr>
-          <w:lang w:val="es-CO"/>
-        </w:rPr>
-      </w:pPr>
+        <w:tabs>
+          <w:tab w:val="left" w:pos="2430"/>
+        </w:tabs>
+        <w:rPr>
+          <w:lang w:val="es-CO"/>
+        </w:rPr>
+      </w:pPr>
+      <w:r>
+        <w:rPr>
+          <w:lang w:val="es-CO"/>
+        </w:rPr>
+        <w:t>https://github.com/Jarvicf/ucc.patrones.dise-o.objetos/tree/e02d000ea7ed41f80d1ea159818d0a9c6ceed045/Semana%205%20-%20Examen/Examen/Sector%20Aeroportuario/Sector%20Aeroportuario</w:t>
+      </w:r>
     </w:p>
     <w:p>
       <w:pPr>
@@ -1820,19 +1728,21 @@
           <w:lang w:val="es-CO"/>
         </w:rPr>
       </w:pPr>
-      <w:r>
+    </w:p>
+    <w:p>
+      <w:pPr>
+        <w:pStyle w:val="Ttulo1"/>
         <w:rPr>
           <w:color w:val="auto"/>
           <w:lang w:val="es-CO"/>
         </w:rPr>
-        <w:t>C</w:t>
-      </w:r>
+      </w:pPr>
       <w:r>
         <w:rPr>
           <w:color w:val="auto"/>
           <w:lang w:val="es-CO"/>
         </w:rPr>
-        <w:t>onclusiones</w:t>
+        <w:t>Conclusiones</w:t>
       </w:r>
     </w:p>
     <w:p>
@@ -1910,7 +1820,6 @@
         <w:rPr>
           <w:lang w:val="es-CO"/>
         </w:rPr>
-        <w:lastRenderedPageBreak/>
         <w:t>Builder</w:t>
       </w:r>
       <w:proofErr w:type="spellEnd"/>
@@ -3265,6 +3174,7 @@
   <w:style w:type="character" w:default="1" w:styleId="Fuentedeprrafopredeter">
     <w:name w:val="Default Paragraph Font"/>
     <w:uiPriority w:val="1"/>
+    <w:semiHidden/>
     <w:unhideWhenUsed/>
   </w:style>
   <w:style w:type="table" w:default="1" w:styleId="Tablanormal">

</xml_diff>